<commit_message>
Report and task.cpp modifief
</commit_message>
<xml_diff>
--- a/task1/report.docx
+++ b/task1/report.docx
@@ -6245,6 +6245,27 @@
           <w:lang w:val="ru-RU"/>
         </w:rPr>
       </w:pPr>
+    </w:p>
+    <w:p>
+      <w:pPr>
+        <w:jc w:val="both"/>
+        <w:rPr>
+          <w:lang w:val="ru-RU"/>
+        </w:rPr>
+      </w:pPr>
+      <w:r>
+        <w:rPr>
+          <w:lang w:val="ru-RU"/>
+        </w:rPr>
+        <w:lastRenderedPageBreak/>
+        <w:t>Природа графиков. Экстремальные точки связаны с тем, что при потоках большем 8 накладные расходы на «сворачивание» потоков занимают больше времени чем экономит времени наше ускорение за счет большого количества потоков.</w:t>
+      </w:r>
+      <w:r>
+        <w:rPr>
+          <w:lang w:val="ru-RU"/>
+        </w:rPr>
+        <w:t xml:space="preserve"> Экстремальная точка в восьми потоках связана с тем, что при этом числе достигается наибольшее ускорение работы алгоритма.</w:t>
+      </w:r>
     </w:p>
     <w:sectPr>
       <w:pgSz w:w="11906" w:h="16838"/>

</xml_diff>